<commit_message>
Remove more dead code and variables to improve readability of the code Switch boolean values to use true/false to improve readability of the code Clean up and document Expodential Smoothing code, variable names and comments (flip to the more standard algorythm) Update EasyEDA Pro schematic design  - shorten board by placing power supply under ESP32  - remove header pins by TMC2209 as they are no longer needed  - add simple amplifier circuit just to see if I can make it fit
</commit_message>
<xml_diff>
--- a/Related chip information/Amplifier Design Notes.docx
+++ b/Related chip information/Amplifier Design Notes.docx
@@ -3,41 +3,17 @@
 <w:document xmlns:wpc="http://schemas.microsoft.com/office/word/2010/wordprocessingCanvas" xmlns:cx="http://schemas.microsoft.com/office/drawing/2014/chartex" xmlns:cx1="http://schemas.microsoft.com/office/drawing/2015/9/8/chartex" xmlns:cx2="http://schemas.microsoft.com/office/drawing/2015/10/21/chartex" xmlns:cx3="http://schemas.microsoft.com/office/drawing/2016/5/9/chartex" xmlns:cx4="http://schemas.microsoft.com/office/drawing/2016/5/10/chartex" xmlns:cx5="http://schemas.microsoft.com/office/drawing/2016/5/11/chartex" xmlns:cx6="http://schemas.microsoft.com/office/drawing/2016/5/12/chartex" xmlns:cx7="http://schemas.microsoft.com/office/drawing/2016/5/13/chartex" xmlns:cx8="http://schemas.microsoft.com/office/drawing/2016/5/14/chartex" xmlns:mc="http://schemas.openxmlformats.org/markup-compatibility/2006" xmlns:aink="http://schemas.microsoft.com/office/drawing/2016/ink" xmlns:am3d="http://schemas.microsoft.com/office/drawing/2017/model3d" xmlns:o="urn:schemas-microsoft-com:office:office" xmlns:oel="http://schemas.microsoft.com/office/2019/extlst" xmlns:r="http://schemas.openxmlformats.org/officeDocument/2006/relationships" xmlns:m="http://schemas.openxmlformats.org/officeDocument/2006/math" xmlns:v="urn:schemas-microsoft-com:vml" xmlns:wp14="http://schemas.microsoft.com/office/word/2010/wordprocessingDrawing" xmlns:wp="http://schemas.openxmlformats.org/drawingml/2006/wordprocessingDrawing" xmlns:w10="urn:schemas-microsoft-com:office:word" xmlns:w="http://schemas.openxmlformats.org/wordprocessingml/2006/main" xmlns:w14="http://schemas.microsoft.com/office/word/2010/wordml" xmlns:w15="http://schemas.microsoft.com/office/word/2012/wordml" xmlns:w16cex="http://schemas.microsoft.com/office/word/2018/wordml/cex" xmlns:w16cid="http://schemas.microsoft.com/office/word/2016/wordml/cid" xmlns:w16="http://schemas.microsoft.com/office/word/2018/wordml" xmlns:w16du="http://schemas.microsoft.com/office/word/2023/wordml/word16du" xmlns:w16sdtdh="http://schemas.microsoft.com/office/word/2020/wordml/sdtdatahash" xmlns:w16se="http://schemas.microsoft.com/office/word/2015/wordml/symex" xmlns:wpg="http://schemas.microsoft.com/office/word/2010/wordprocessingGroup" xmlns:wpi="http://schemas.microsoft.com/office/word/2010/wordprocessingInk" xmlns:wne="http://schemas.microsoft.com/office/word/2006/wordml" xmlns:wps="http://schemas.microsoft.com/office/word/2010/wordprocessingShape" mc:Ignorable="w14 w15 w16se w16cid w16 w16cex w16sdtdh w16du wp14">
   <w:body>
     <w:p>
-      <w:r>
-        <w:fldChar w:fldCharType="begin"/>
-      </w:r>
-      <w:r>
-        <w:instrText>HYPERLINK "https://www.instructables.com/HI-FI-LM386-Stereo-Amplifier/"</w:instrText>
-      </w:r>
-      <w:r>
-        <w:fldChar w:fldCharType="separate"/>
-      </w:r>
-      <w:r>
-        <w:rPr>
-          <w:rStyle w:val="Hyperlink"/>
-        </w:rPr>
-        <w:t xml:space="preserve">HI-FI LM386 Stereo </w:t>
-      </w:r>
-      <w:proofErr w:type="gramStart"/>
-      <w:r>
-        <w:rPr>
-          <w:rStyle w:val="Hyperlink"/>
-        </w:rPr>
-        <w:t>Amplifier :</w:t>
-      </w:r>
-      <w:proofErr w:type="gramEnd"/>
-      <w:r>
-        <w:rPr>
-          <w:rStyle w:val="Hyperlink"/>
-        </w:rPr>
-        <w:t xml:space="preserve"> 3 Steps (with Pictures) - Instructables</w:t>
-      </w:r>
-      <w:r>
-        <w:fldChar w:fldCharType="end"/>
-      </w:r>
+      <w:hyperlink r:id="rId4" w:history="1">
+        <w:r>
+          <w:rPr>
+            <w:rStyle w:val="Hyperlink"/>
+          </w:rPr>
+          <w:t>HI-FI LM386 Stereo Amplifier : 3 Steps (with Pictures) - Instructables</w:t>
+        </w:r>
+      </w:hyperlink>
     </w:p>
     <w:p>
-      <w:hyperlink r:id="rId4" w:history="1">
+      <w:hyperlink r:id="rId5" w:history="1">
         <w:r>
           <w:rPr>
             <w:rStyle w:val="Hyperlink"/>
@@ -48,6 +24,9 @@
     </w:p>
     <w:p>
       <w:r>
+        <w:rPr>
+          <w:noProof/>
+        </w:rPr>
         <w:drawing>
           <wp:inline distT="0" distB="0" distL="0" distR="0" wp14:anchorId="3E22BEB0" wp14:editId="57448A34">
             <wp:extent cx="5943600" cy="2943225"/>
@@ -64,7 +43,7 @@
                     <pic:cNvPicPr/>
                   </pic:nvPicPr>
                   <pic:blipFill>
-                    <a:blip r:embed="rId5"/>
+                    <a:blip r:embed="rId6"/>
                     <a:stretch>
                       <a:fillRect/>
                     </a:stretch>
@@ -89,6 +68,49 @@
     <w:p>
       <w:r>
         <w:drawing>
+          <wp:inline distT="0" distB="0" distL="0" distR="0" wp14:anchorId="4C9C7862" wp14:editId="3DEC7D77">
+            <wp:extent cx="4029637" cy="2219635"/>
+            <wp:effectExtent l="0" t="0" r="0" b="9525"/>
+            <wp:docPr id="559287954" name="Picture 1" descr="A diagram of a circuit&#10;&#10;Description automatically generated"/>
+            <wp:cNvGraphicFramePr>
+              <a:graphicFrameLocks xmlns:a="http://schemas.openxmlformats.org/drawingml/2006/main" noChangeAspect="1"/>
+            </wp:cNvGraphicFramePr>
+            <a:graphic xmlns:a="http://schemas.openxmlformats.org/drawingml/2006/main">
+              <a:graphicData uri="http://schemas.openxmlformats.org/drawingml/2006/picture">
+                <pic:pic xmlns:pic="http://schemas.openxmlformats.org/drawingml/2006/picture">
+                  <pic:nvPicPr>
+                    <pic:cNvPr id="559287954" name="Picture 1" descr="A diagram of a circuit&#10;&#10;Description automatically generated"/>
+                    <pic:cNvPicPr/>
+                  </pic:nvPicPr>
+                  <pic:blipFill>
+                    <a:blip r:embed="rId7"/>
+                    <a:stretch>
+                      <a:fillRect/>
+                    </a:stretch>
+                  </pic:blipFill>
+                  <pic:spPr>
+                    <a:xfrm>
+                      <a:off x="0" y="0"/>
+                      <a:ext cx="4029637" cy="2219635"/>
+                    </a:xfrm>
+                    <a:prstGeom prst="rect">
+                      <a:avLst/>
+                    </a:prstGeom>
+                  </pic:spPr>
+                </pic:pic>
+              </a:graphicData>
+            </a:graphic>
+          </wp:inline>
+        </w:drawing>
+      </w:r>
+    </w:p>
+    <w:p>
+      <w:r>
+        <w:rPr>
+          <w:noProof/>
+        </w:rPr>
+        <w:lastRenderedPageBreak/>
+        <w:drawing>
           <wp:inline distT="0" distB="0" distL="0" distR="0" wp14:anchorId="74C1BDB2" wp14:editId="7DE618FF">
             <wp:extent cx="5943600" cy="3348990"/>
             <wp:effectExtent l="0" t="0" r="0" b="3810"/>
@@ -104,7 +126,7 @@
                     <pic:cNvPicPr/>
                   </pic:nvPicPr>
                   <pic:blipFill>
-                    <a:blip r:embed="rId6"/>
+                    <a:blip r:embed="rId8"/>
                     <a:stretch>
                       <a:fillRect/>
                     </a:stretch>
@@ -127,7 +149,9 @@
     </w:p>
     <w:p>
       <w:r>
-        <w:lastRenderedPageBreak/>
+        <w:rPr>
+          <w:noProof/>
+        </w:rPr>
         <w:drawing>
           <wp:inline distT="0" distB="0" distL="0" distR="0" wp14:anchorId="0F031EA3" wp14:editId="1B5BA1B9">
             <wp:extent cx="5943600" cy="3723640"/>
@@ -144,7 +168,7 @@
                     <pic:cNvPicPr/>
                   </pic:nvPicPr>
                   <pic:blipFill>
-                    <a:blip r:embed="rId7"/>
+                    <a:blip r:embed="rId9"/>
                     <a:stretch>
                       <a:fillRect/>
                     </a:stretch>
@@ -778,6 +802,7 @@
   <w:style w:type="character" w:default="1" w:styleId="DefaultParagraphFont">
     <w:name w:val="Default Paragraph Font"/>
     <w:uiPriority w:val="1"/>
+    <w:semiHidden/>
     <w:unhideWhenUsed/>
   </w:style>
   <w:style w:type="table" w:default="1" w:styleId="TableNormal">

</xml_diff>

<commit_message>
Update Ada EasyEDAPro file with the V2 hardware design. Update the #SP32 pin assignments to match the V2 hardware. Update the (unused) Amplifier Design Notes.
</commit_message>
<xml_diff>
--- a/Related chip information/Amplifier Design Notes.docx
+++ b/Related chip information/Amplifier Design Notes.docx
@@ -64,9 +64,135 @@
         </w:drawing>
       </w:r>
     </w:p>
+    <w:p>
+      <w:r>
+        <w:drawing>
+          <wp:inline distT="0" distB="0" distL="0" distR="0" wp14:anchorId="0F2C36A9" wp14:editId="5787E11D">
+            <wp:extent cx="5943600" cy="3762375"/>
+            <wp:effectExtent l="0" t="0" r="0" b="9525"/>
+            <wp:docPr id="1514771007" name="Picture 1" descr="A diagram of a radio amplifier&#10;&#10;Description automatically generated">
+              <a:hlinkClick xmlns:a="http://schemas.openxmlformats.org/drawingml/2006/main" r:id="rId7"/>
+            </wp:docPr>
+            <wp:cNvGraphicFramePr>
+              <a:graphicFrameLocks xmlns:a="http://schemas.openxmlformats.org/drawingml/2006/main" noChangeAspect="1"/>
+            </wp:cNvGraphicFramePr>
+            <a:graphic xmlns:a="http://schemas.openxmlformats.org/drawingml/2006/main">
+              <a:graphicData uri="http://schemas.openxmlformats.org/drawingml/2006/picture">
+                <pic:pic xmlns:pic="http://schemas.openxmlformats.org/drawingml/2006/picture">
+                  <pic:nvPicPr>
+                    <pic:cNvPr id="1514771007" name="Picture 1" descr="A diagram of a radio amplifier&#10;&#10;Description automatically generated">
+                      <a:hlinkClick r:id="rId7"/>
+                    </pic:cNvPr>
+                    <pic:cNvPicPr/>
+                  </pic:nvPicPr>
+                  <pic:blipFill>
+                    <a:blip r:embed="rId8"/>
+                    <a:stretch>
+                      <a:fillRect/>
+                    </a:stretch>
+                  </pic:blipFill>
+                  <pic:spPr>
+                    <a:xfrm>
+                      <a:off x="0" y="0"/>
+                      <a:ext cx="5943600" cy="3762375"/>
+                    </a:xfrm>
+                    <a:prstGeom prst="rect">
+                      <a:avLst/>
+                    </a:prstGeom>
+                  </pic:spPr>
+                </pic:pic>
+              </a:graphicData>
+            </a:graphic>
+          </wp:inline>
+        </w:drawing>
+      </w:r>
+    </w:p>
     <w:p/>
     <w:p>
       <w:r>
+        <w:lastRenderedPageBreak/>
+        <w:drawing>
+          <wp:inline distT="0" distB="0" distL="0" distR="0" wp14:anchorId="12CDF2DC" wp14:editId="2F4C9CA9">
+            <wp:extent cx="5943600" cy="3018155"/>
+            <wp:effectExtent l="0" t="0" r="0" b="0"/>
+            <wp:docPr id="1454916955" name="Picture 1" descr="A diagram of a radio power amplifier&#10;&#10;Description automatically generated"/>
+            <wp:cNvGraphicFramePr>
+              <a:graphicFrameLocks xmlns:a="http://schemas.openxmlformats.org/drawingml/2006/main" noChangeAspect="1"/>
+            </wp:cNvGraphicFramePr>
+            <a:graphic xmlns:a="http://schemas.openxmlformats.org/drawingml/2006/main">
+              <a:graphicData uri="http://schemas.openxmlformats.org/drawingml/2006/picture">
+                <pic:pic xmlns:pic="http://schemas.openxmlformats.org/drawingml/2006/picture">
+                  <pic:nvPicPr>
+                    <pic:cNvPr id="1454916955" name="Picture 1" descr="A diagram of a radio power amplifier&#10;&#10;Description automatically generated"/>
+                    <pic:cNvPicPr/>
+                  </pic:nvPicPr>
+                  <pic:blipFill>
+                    <a:blip r:embed="rId9"/>
+                    <a:stretch>
+                      <a:fillRect/>
+                    </a:stretch>
+                  </pic:blipFill>
+                  <pic:spPr>
+                    <a:xfrm>
+                      <a:off x="0" y="0"/>
+                      <a:ext cx="5943600" cy="3018155"/>
+                    </a:xfrm>
+                    <a:prstGeom prst="rect">
+                      <a:avLst/>
+                    </a:prstGeom>
+                  </pic:spPr>
+                </pic:pic>
+              </a:graphicData>
+            </a:graphic>
+          </wp:inline>
+        </w:drawing>
+      </w:r>
+    </w:p>
+    <w:p>
+      <w:r>
+        <w:drawing>
+          <wp:inline distT="0" distB="0" distL="0" distR="0" wp14:anchorId="34C96F24" wp14:editId="1E006E7D">
+            <wp:extent cx="5087060" cy="4105848"/>
+            <wp:effectExtent l="0" t="0" r="0" b="9525"/>
+            <wp:docPr id="1089739391" name="Picture 1" descr="A diagram of a circuit&#10;&#10;Description automatically generated"/>
+            <wp:cNvGraphicFramePr>
+              <a:graphicFrameLocks xmlns:a="http://schemas.openxmlformats.org/drawingml/2006/main" noChangeAspect="1"/>
+            </wp:cNvGraphicFramePr>
+            <a:graphic xmlns:a="http://schemas.openxmlformats.org/drawingml/2006/main">
+              <a:graphicData uri="http://schemas.openxmlformats.org/drawingml/2006/picture">
+                <pic:pic xmlns:pic="http://schemas.openxmlformats.org/drawingml/2006/picture">
+                  <pic:nvPicPr>
+                    <pic:cNvPr id="1089739391" name="Picture 1" descr="A diagram of a circuit&#10;&#10;Description automatically generated"/>
+                    <pic:cNvPicPr/>
+                  </pic:nvPicPr>
+                  <pic:blipFill>
+                    <a:blip r:embed="rId10"/>
+                    <a:stretch>
+                      <a:fillRect/>
+                    </a:stretch>
+                  </pic:blipFill>
+                  <pic:spPr>
+                    <a:xfrm>
+                      <a:off x="0" y="0"/>
+                      <a:ext cx="5087060" cy="4105848"/>
+                    </a:xfrm>
+                    <a:prstGeom prst="rect">
+                      <a:avLst/>
+                    </a:prstGeom>
+                  </pic:spPr>
+                </pic:pic>
+              </a:graphicData>
+            </a:graphic>
+          </wp:inline>
+        </w:drawing>
+      </w:r>
+    </w:p>
+    <w:p>
+      <w:r>
+        <w:rPr>
+          <w:noProof/>
+        </w:rPr>
+        <w:lastRenderedPageBreak/>
         <w:drawing>
           <wp:inline distT="0" distB="0" distL="0" distR="0" wp14:anchorId="4C9C7862" wp14:editId="3DEC7D77">
             <wp:extent cx="4029637" cy="2219635"/>
@@ -83,7 +209,7 @@
                     <pic:cNvPicPr/>
                   </pic:nvPicPr>
                   <pic:blipFill>
-                    <a:blip r:embed="rId7"/>
+                    <a:blip r:embed="rId11"/>
                     <a:stretch>
                       <a:fillRect/>
                     </a:stretch>
@@ -109,7 +235,6 @@
         <w:rPr>
           <w:noProof/>
         </w:rPr>
-        <w:lastRenderedPageBreak/>
         <w:drawing>
           <wp:inline distT="0" distB="0" distL="0" distR="0" wp14:anchorId="74C1BDB2" wp14:editId="7DE618FF">
             <wp:extent cx="5943600" cy="3348990"/>
@@ -126,7 +251,7 @@
                     <pic:cNvPicPr/>
                   </pic:nvPicPr>
                   <pic:blipFill>
-                    <a:blip r:embed="rId8"/>
+                    <a:blip r:embed="rId12"/>
                     <a:stretch>
                       <a:fillRect/>
                     </a:stretch>
@@ -152,6 +277,7 @@
         <w:rPr>
           <w:noProof/>
         </w:rPr>
+        <w:lastRenderedPageBreak/>
         <w:drawing>
           <wp:inline distT="0" distB="0" distL="0" distR="0" wp14:anchorId="0F031EA3" wp14:editId="1B5BA1B9">
             <wp:extent cx="5943600" cy="3723640"/>
@@ -168,7 +294,7 @@
                     <pic:cNvPicPr/>
                   </pic:nvPicPr>
                   <pic:blipFill>
-                    <a:blip r:embed="rId9"/>
+                    <a:blip r:embed="rId13"/>
                     <a:stretch>
                       <a:fillRect/>
                     </a:stretch>

</xml_diff>